<commit_message>
Update result of two methods.docx
added table format
</commit_message>
<xml_diff>
--- a/Datasets/result of two methods.docx
+++ b/Datasets/result of two methods.docx
@@ -1,6 +1,6 @@
 
 <file path=word/document.xml><?xml version="1.0" encoding="utf-8"?>
-<w:document xmlns:wpc="http://schemas.microsoft.com/office/word/2010/wordprocessingCanvas" xmlns:mc="http://schemas.openxmlformats.org/markup-compatibility/2006" xmlns:o="urn:schemas-microsoft-com:office:office" xmlns:r="http://schemas.openxmlformats.org/officeDocument/2006/relationships" xmlns:m="http://schemas.openxmlformats.org/officeDocument/2006/math" xmlns:v="urn:schemas-microsoft-com:vml" xmlns:wp14="http://schemas.microsoft.com/office/word/2010/wordprocessingDrawing" xmlns:wp="http://schemas.openxmlformats.org/drawingml/2006/wordprocessingDrawing" xmlns:w10="urn:schemas-microsoft-com:office:word" xmlns:w="http://schemas.openxmlformats.org/wordprocessingml/2006/main" xmlns:w14="http://schemas.microsoft.com/office/word/2010/wordml" xmlns:w15="http://schemas.microsoft.com/office/word/2012/wordml" xmlns:wpg="http://schemas.microsoft.com/office/word/2010/wordprocessingGroup" xmlns:wpi="http://schemas.microsoft.com/office/word/2010/wordprocessingInk" xmlns:wne="http://schemas.microsoft.com/office/word/2006/wordml" xmlns:wps="http://schemas.microsoft.com/office/word/2010/wordprocessingShape" mc:Ignorable="w14 w15 wp14">
+<w:document xmlns:wpc="http://schemas.microsoft.com/office/word/2010/wordprocessingCanvas" xmlns:cx="http://schemas.microsoft.com/office/drawing/2014/chartex" xmlns:cx1="http://schemas.microsoft.com/office/drawing/2015/9/8/chartex" xmlns:cx2="http://schemas.microsoft.com/office/drawing/2015/10/21/chartex" xmlns:cx3="http://schemas.microsoft.com/office/drawing/2016/5/9/chartex" xmlns:cx4="http://schemas.microsoft.com/office/drawing/2016/5/10/chartex" xmlns:cx5="http://schemas.microsoft.com/office/drawing/2016/5/11/chartex" xmlns:cx6="http://schemas.microsoft.com/office/drawing/2016/5/12/chartex" xmlns:cx7="http://schemas.microsoft.com/office/drawing/2016/5/13/chartex" xmlns:cx8="http://schemas.microsoft.com/office/drawing/2016/5/14/chartex" xmlns:mc="http://schemas.openxmlformats.org/markup-compatibility/2006" xmlns:aink="http://schemas.microsoft.com/office/drawing/2016/ink" xmlns:am3d="http://schemas.microsoft.com/office/drawing/2017/model3d" xmlns:o="urn:schemas-microsoft-com:office:office" xmlns:oel="http://schemas.microsoft.com/office/2019/extlst" xmlns:r="http://schemas.openxmlformats.org/officeDocument/2006/relationships" xmlns:m="http://schemas.openxmlformats.org/officeDocument/2006/math" xmlns:v="urn:schemas-microsoft-com:vml" xmlns:wp14="http://schemas.microsoft.com/office/word/2010/wordprocessingDrawing" xmlns:wp="http://schemas.openxmlformats.org/drawingml/2006/wordprocessingDrawing" xmlns:w10="urn:schemas-microsoft-com:office:word" xmlns:w="http://schemas.openxmlformats.org/wordprocessingml/2006/main" xmlns:w14="http://schemas.microsoft.com/office/word/2010/wordml" xmlns:w15="http://schemas.microsoft.com/office/word/2012/wordml" xmlns:w16cex="http://schemas.microsoft.com/office/word/2018/wordml/cex" xmlns:w16cid="http://schemas.microsoft.com/office/word/2016/wordml/cid" xmlns:w16="http://schemas.microsoft.com/office/word/2018/wordml" xmlns:w16du="http://schemas.microsoft.com/office/word/2023/wordml/word16du" xmlns:w16sdtdh="http://schemas.microsoft.com/office/word/2020/wordml/sdtdatahash" xmlns:w16se="http://schemas.microsoft.com/office/word/2015/wordml/symex" xmlns:wpg="http://schemas.microsoft.com/office/word/2010/wordprocessingGroup" xmlns:wpi="http://schemas.microsoft.com/office/word/2010/wordprocessingInk" xmlns:wne="http://schemas.microsoft.com/office/word/2006/wordml" xmlns:wps="http://schemas.microsoft.com/office/word/2010/wordprocessingShape" mc:Ignorable="w14 w15 w16se w16cid w16 w16cex w16sdtdh wp14">
   <w:body>
     <w:p>
       <w:r>
@@ -8,7 +8,7 @@
           <w:noProof/>
         </w:rPr>
         <w:drawing>
-          <wp:inline distT="0" distB="0" distL="0" distR="0" wp14:anchorId="414614DD" wp14:editId="3D8D36F4">
+          <wp:inline distT="0" distB="0" distL="0" distR="0" wp14:anchorId="1761C8C6" wp14:editId="1D601951">
             <wp:extent cx="6667383" cy="1695450"/>
             <wp:effectExtent l="0" t="0" r="635" b="0"/>
             <wp:docPr id="1" name="Picture 1"/>
@@ -841,6 +841,1091 @@
         </w:tc>
       </w:tr>
     </w:tbl>
+    <w:p/>
+    <w:p/>
+    <w:p>
+      <w:r>
+        <w:t xml:space="preserve">Please organize the tables as </w:t>
+      </w:r>
+      <w:proofErr w:type="gramStart"/>
+      <w:r>
+        <w:t>follows</w:t>
+      </w:r>
+      <w:proofErr w:type="gramEnd"/>
+    </w:p>
+    <w:p/>
+    <w:tbl>
+      <w:tblPr>
+        <w:tblStyle w:val="TableGrid"/>
+        <w:tblW w:w="0" w:type="auto"/>
+        <w:tblLook w:val="04A0" w:firstRow="1" w:lastRow="0" w:firstColumn="1" w:lastColumn="0" w:noHBand="0" w:noVBand="1"/>
+      </w:tblPr>
+      <w:tblGrid>
+        <w:gridCol w:w="1722"/>
+        <w:gridCol w:w="1723"/>
+        <w:gridCol w:w="862"/>
+        <w:gridCol w:w="861"/>
+        <w:gridCol w:w="861"/>
+        <w:gridCol w:w="862"/>
+        <w:gridCol w:w="861"/>
+        <w:gridCol w:w="862"/>
+        <w:gridCol w:w="861"/>
+        <w:gridCol w:w="862"/>
+      </w:tblGrid>
+      <w:tr>
+        <w:tc>
+          <w:tcPr>
+            <w:tcW w:w="3445" w:type="dxa"/>
+            <w:gridSpan w:val="2"/>
+            <w:vAlign w:val="center"/>
+          </w:tcPr>
+          <w:p>
+            <w:pPr>
+              <w:jc w:val="center"/>
+              <w:rPr>
+                <w:b/>
+                <w:bCs/>
+              </w:rPr>
+            </w:pPr>
+            <w:r>
+              <w:rPr>
+                <w:b/>
+                <w:bCs/>
+              </w:rPr>
+              <w:t>Generator Parameters</w:t>
+            </w:r>
+          </w:p>
+        </w:tc>
+        <w:tc>
+          <w:tcPr>
+            <w:tcW w:w="3446" w:type="dxa"/>
+            <w:gridSpan w:val="4"/>
+            <w:vAlign w:val="center"/>
+          </w:tcPr>
+          <w:p>
+            <w:pPr>
+              <w:jc w:val="center"/>
+              <w:rPr>
+                <w:b/>
+                <w:bCs/>
+              </w:rPr>
+            </w:pPr>
+            <w:r>
+              <w:rPr>
+                <w:b/>
+                <w:bCs/>
+              </w:rPr>
+              <w:t>IA Estimates</w:t>
+            </w:r>
+          </w:p>
+        </w:tc>
+        <w:tc>
+          <w:tcPr>
+            <w:tcW w:w="3446" w:type="dxa"/>
+            <w:gridSpan w:val="4"/>
+            <w:vAlign w:val="center"/>
+          </w:tcPr>
+          <w:p>
+            <w:pPr>
+              <w:jc w:val="center"/>
+              <w:rPr>
+                <w:b/>
+                <w:bCs/>
+              </w:rPr>
+            </w:pPr>
+            <w:proofErr w:type="spellStart"/>
+            <w:r>
+              <w:rPr>
+                <w:b/>
+                <w:bCs/>
+              </w:rPr>
+              <w:t>Pickands</w:t>
+            </w:r>
+            <w:proofErr w:type="spellEnd"/>
+            <w:r>
+              <w:rPr>
+                <w:b/>
+                <w:bCs/>
+              </w:rPr>
+              <w:t xml:space="preserve"> Estimates</w:t>
+            </w:r>
+          </w:p>
+        </w:tc>
+      </w:tr>
+      <w:tr>
+        <w:tc>
+          <w:tcPr>
+            <w:tcW w:w="1722" w:type="dxa"/>
+            <w:vAlign w:val="center"/>
+          </w:tcPr>
+          <w:p>
+            <w:pPr>
+              <w:jc w:val="center"/>
+              <w:rPr>
+                <w:b/>
+                <w:bCs/>
+              </w:rPr>
+            </w:pPr>
+            <w:r>
+              <w:rPr>
+                <w:b/>
+                <w:bCs/>
+              </w:rPr>
+              <w:t xml:space="preserve">Scale </w:t>
+            </w:r>
+            <m:oMath>
+              <m:d>
+                <m:dPr>
+                  <m:ctrlPr>
+                    <w:rPr>
+                      <w:rFonts w:ascii="Cambria Math" w:hAnsi="Cambria Math"/>
+                      <w:b/>
+                      <w:bCs/>
+                      <w:i/>
+                    </w:rPr>
+                  </m:ctrlPr>
+                </m:dPr>
+                <m:e>
+                  <m:r>
+                    <m:rPr>
+                      <m:sty m:val="bi"/>
+                    </m:rPr>
+                    <w:rPr>
+                      <w:rFonts w:ascii="Cambria Math" w:hAnsi="Cambria Math"/>
+                    </w:rPr>
+                    <m:t>σ</m:t>
+                  </m:r>
+                </m:e>
+              </m:d>
+            </m:oMath>
+          </w:p>
+        </w:tc>
+        <w:tc>
+          <w:tcPr>
+            <w:tcW w:w="1723" w:type="dxa"/>
+            <w:vAlign w:val="center"/>
+          </w:tcPr>
+          <w:p>
+            <w:pPr>
+              <w:jc w:val="center"/>
+              <w:rPr>
+                <w:b/>
+                <w:bCs/>
+              </w:rPr>
+            </w:pPr>
+            <w:r>
+              <w:rPr>
+                <w:b/>
+                <w:bCs/>
+              </w:rPr>
+              <w:t xml:space="preserve">Shape </w:t>
+            </w:r>
+            <m:oMath>
+              <m:d>
+                <m:dPr>
+                  <m:ctrlPr>
+                    <w:rPr>
+                      <w:rFonts w:ascii="Cambria Math" w:hAnsi="Cambria Math"/>
+                      <w:b/>
+                      <w:bCs/>
+                      <w:i/>
+                    </w:rPr>
+                  </m:ctrlPr>
+                </m:dPr>
+                <m:e>
+                  <m:r>
+                    <m:rPr>
+                      <m:sty m:val="bi"/>
+                    </m:rPr>
+                    <w:rPr>
+                      <w:rFonts w:ascii="Cambria Math" w:hAnsi="Cambria Math"/>
+                    </w:rPr>
+                    <m:t>κ</m:t>
+                  </m:r>
+                </m:e>
+              </m:d>
+            </m:oMath>
+          </w:p>
+        </w:tc>
+        <w:tc>
+          <w:tcPr>
+            <w:tcW w:w="1723" w:type="dxa"/>
+            <w:gridSpan w:val="2"/>
+            <w:vAlign w:val="center"/>
+          </w:tcPr>
+          <w:p>
+            <w:pPr>
+              <w:jc w:val="center"/>
+              <w:rPr>
+                <w:b/>
+                <w:bCs/>
+              </w:rPr>
+            </w:pPr>
+            <w:r>
+              <w:rPr>
+                <w:b/>
+                <w:bCs/>
+              </w:rPr>
+              <w:t xml:space="preserve">Scale </w:t>
+            </w:r>
+            <m:oMath>
+              <m:d>
+                <m:dPr>
+                  <m:ctrlPr>
+                    <w:rPr>
+                      <w:rFonts w:ascii="Cambria Math" w:hAnsi="Cambria Math"/>
+                      <w:b/>
+                      <w:bCs/>
+                      <w:i/>
+                    </w:rPr>
+                  </m:ctrlPr>
+                </m:dPr>
+                <m:e>
+                  <m:r>
+                    <m:rPr>
+                      <m:sty m:val="bi"/>
+                    </m:rPr>
+                    <w:rPr>
+                      <w:rFonts w:ascii="Cambria Math" w:hAnsi="Cambria Math"/>
+                    </w:rPr>
+                    <m:t>σ</m:t>
+                  </m:r>
+                </m:e>
+              </m:d>
+            </m:oMath>
+          </w:p>
+        </w:tc>
+        <w:tc>
+          <w:tcPr>
+            <w:tcW w:w="1723" w:type="dxa"/>
+            <w:gridSpan w:val="2"/>
+            <w:vAlign w:val="center"/>
+          </w:tcPr>
+          <w:p>
+            <w:pPr>
+              <w:jc w:val="center"/>
+              <w:rPr>
+                <w:b/>
+                <w:bCs/>
+              </w:rPr>
+            </w:pPr>
+            <w:r>
+              <w:rPr>
+                <w:b/>
+                <w:bCs/>
+              </w:rPr>
+              <w:t xml:space="preserve">Shape </w:t>
+            </w:r>
+            <m:oMath>
+              <m:d>
+                <m:dPr>
+                  <m:ctrlPr>
+                    <w:rPr>
+                      <w:rFonts w:ascii="Cambria Math" w:hAnsi="Cambria Math"/>
+                      <w:b/>
+                      <w:bCs/>
+                      <w:i/>
+                    </w:rPr>
+                  </m:ctrlPr>
+                </m:dPr>
+                <m:e>
+                  <m:r>
+                    <m:rPr>
+                      <m:sty m:val="bi"/>
+                    </m:rPr>
+                    <w:rPr>
+                      <w:rFonts w:ascii="Cambria Math" w:hAnsi="Cambria Math"/>
+                    </w:rPr>
+                    <m:t>κ</m:t>
+                  </m:r>
+                </m:e>
+              </m:d>
+            </m:oMath>
+          </w:p>
+        </w:tc>
+        <w:tc>
+          <w:tcPr>
+            <w:tcW w:w="1723" w:type="dxa"/>
+            <w:gridSpan w:val="2"/>
+            <w:vAlign w:val="center"/>
+          </w:tcPr>
+          <w:p>
+            <w:pPr>
+              <w:jc w:val="center"/>
+              <w:rPr>
+                <w:b/>
+                <w:bCs/>
+              </w:rPr>
+            </w:pPr>
+            <w:r>
+              <w:rPr>
+                <w:b/>
+                <w:bCs/>
+              </w:rPr>
+              <w:t xml:space="preserve">Scale </w:t>
+            </w:r>
+            <m:oMath>
+              <m:d>
+                <m:dPr>
+                  <m:ctrlPr>
+                    <w:rPr>
+                      <w:rFonts w:ascii="Cambria Math" w:hAnsi="Cambria Math"/>
+                      <w:b/>
+                      <w:bCs/>
+                      <w:i/>
+                    </w:rPr>
+                  </m:ctrlPr>
+                </m:dPr>
+                <m:e>
+                  <m:r>
+                    <m:rPr>
+                      <m:sty m:val="bi"/>
+                    </m:rPr>
+                    <w:rPr>
+                      <w:rFonts w:ascii="Cambria Math" w:hAnsi="Cambria Math"/>
+                    </w:rPr>
+                    <m:t>σ</m:t>
+                  </m:r>
+                </m:e>
+              </m:d>
+            </m:oMath>
+          </w:p>
+        </w:tc>
+        <w:tc>
+          <w:tcPr>
+            <w:tcW w:w="1723" w:type="dxa"/>
+            <w:gridSpan w:val="2"/>
+            <w:vAlign w:val="center"/>
+          </w:tcPr>
+          <w:p>
+            <w:pPr>
+              <w:jc w:val="center"/>
+              <w:rPr>
+                <w:b/>
+                <w:bCs/>
+              </w:rPr>
+            </w:pPr>
+            <w:r>
+              <w:rPr>
+                <w:b/>
+                <w:bCs/>
+              </w:rPr>
+              <w:t xml:space="preserve">Shape </w:t>
+            </w:r>
+            <m:oMath>
+              <m:d>
+                <m:dPr>
+                  <m:ctrlPr>
+                    <w:rPr>
+                      <w:rFonts w:ascii="Cambria Math" w:hAnsi="Cambria Math"/>
+                      <w:b/>
+                      <w:bCs/>
+                      <w:i/>
+                    </w:rPr>
+                  </m:ctrlPr>
+                </m:dPr>
+                <m:e>
+                  <m:r>
+                    <m:rPr>
+                      <m:sty m:val="bi"/>
+                    </m:rPr>
+                    <w:rPr>
+                      <w:rFonts w:ascii="Cambria Math" w:hAnsi="Cambria Math"/>
+                    </w:rPr>
+                    <m:t>κ</m:t>
+                  </m:r>
+                </m:e>
+              </m:d>
+            </m:oMath>
+          </w:p>
+        </w:tc>
+      </w:tr>
+      <w:tr>
+        <w:trPr>
+          <w:trHeight w:val="179"/>
+        </w:trPr>
+        <w:tc>
+          <w:tcPr>
+            <w:tcW w:w="1722" w:type="dxa"/>
+            <w:vAlign w:val="center"/>
+          </w:tcPr>
+          <w:p>
+            <w:pPr>
+              <w:jc w:val="center"/>
+              <w:rPr>
+                <w:b/>
+                <w:bCs/>
+              </w:rPr>
+            </w:pPr>
+            <w:r>
+              <w:rPr>
+                <w:b/>
+                <w:bCs/>
+              </w:rPr>
+              <w:t>-</w:t>
+            </w:r>
+          </w:p>
+        </w:tc>
+        <w:tc>
+          <w:tcPr>
+            <w:tcW w:w="1723" w:type="dxa"/>
+            <w:vAlign w:val="center"/>
+          </w:tcPr>
+          <w:p>
+            <w:pPr>
+              <w:jc w:val="center"/>
+              <w:rPr>
+                <w:b/>
+                <w:bCs/>
+              </w:rPr>
+            </w:pPr>
+            <w:r>
+              <w:rPr>
+                <w:b/>
+                <w:bCs/>
+              </w:rPr>
+              <w:t>-</w:t>
+            </w:r>
+          </w:p>
+        </w:tc>
+        <w:tc>
+          <w:tcPr>
+            <w:tcW w:w="862" w:type="dxa"/>
+            <w:vAlign w:val="center"/>
+          </w:tcPr>
+          <w:p>
+            <w:pPr>
+              <w:jc w:val="center"/>
+              <w:rPr>
+                <w:b/>
+                <w:bCs/>
+              </w:rPr>
+            </w:pPr>
+            <w:r>
+              <w:rPr>
+                <w:b/>
+                <w:bCs/>
+              </w:rPr>
+              <w:t>Mean</w:t>
+            </w:r>
+          </w:p>
+        </w:tc>
+        <w:tc>
+          <w:tcPr>
+            <w:tcW w:w="861" w:type="dxa"/>
+            <w:vAlign w:val="center"/>
+          </w:tcPr>
+          <w:p>
+            <w:pPr>
+              <w:jc w:val="center"/>
+              <w:rPr>
+                <w:b/>
+                <w:bCs/>
+              </w:rPr>
+            </w:pPr>
+            <w:r>
+              <w:rPr>
+                <w:b/>
+                <w:bCs/>
+              </w:rPr>
+              <w:t>Std</w:t>
+            </w:r>
+          </w:p>
+        </w:tc>
+        <w:tc>
+          <w:tcPr>
+            <w:tcW w:w="861" w:type="dxa"/>
+            <w:vAlign w:val="center"/>
+          </w:tcPr>
+          <w:p>
+            <w:pPr>
+              <w:jc w:val="center"/>
+              <w:rPr>
+                <w:b/>
+                <w:bCs/>
+              </w:rPr>
+            </w:pPr>
+            <w:r>
+              <w:rPr>
+                <w:b/>
+                <w:bCs/>
+              </w:rPr>
+              <w:t>Mean</w:t>
+            </w:r>
+          </w:p>
+        </w:tc>
+        <w:tc>
+          <w:tcPr>
+            <w:tcW w:w="862" w:type="dxa"/>
+            <w:vAlign w:val="center"/>
+          </w:tcPr>
+          <w:p>
+            <w:pPr>
+              <w:jc w:val="center"/>
+              <w:rPr>
+                <w:b/>
+                <w:bCs/>
+              </w:rPr>
+            </w:pPr>
+            <w:r>
+              <w:rPr>
+                <w:b/>
+                <w:bCs/>
+              </w:rPr>
+              <w:t>Std</w:t>
+            </w:r>
+          </w:p>
+        </w:tc>
+        <w:tc>
+          <w:tcPr>
+            <w:tcW w:w="861" w:type="dxa"/>
+            <w:vAlign w:val="center"/>
+          </w:tcPr>
+          <w:p>
+            <w:pPr>
+              <w:jc w:val="center"/>
+              <w:rPr>
+                <w:b/>
+                <w:bCs/>
+              </w:rPr>
+            </w:pPr>
+            <w:r>
+              <w:rPr>
+                <w:b/>
+                <w:bCs/>
+              </w:rPr>
+              <w:t>Mean</w:t>
+            </w:r>
+          </w:p>
+        </w:tc>
+        <w:tc>
+          <w:tcPr>
+            <w:tcW w:w="862" w:type="dxa"/>
+            <w:vAlign w:val="center"/>
+          </w:tcPr>
+          <w:p>
+            <w:pPr>
+              <w:jc w:val="center"/>
+              <w:rPr>
+                <w:b/>
+                <w:bCs/>
+              </w:rPr>
+            </w:pPr>
+            <w:r>
+              <w:rPr>
+                <w:b/>
+                <w:bCs/>
+              </w:rPr>
+              <w:t>Std</w:t>
+            </w:r>
+          </w:p>
+        </w:tc>
+        <w:tc>
+          <w:tcPr>
+            <w:tcW w:w="861" w:type="dxa"/>
+            <w:vAlign w:val="center"/>
+          </w:tcPr>
+          <w:p>
+            <w:pPr>
+              <w:jc w:val="center"/>
+              <w:rPr>
+                <w:b/>
+                <w:bCs/>
+              </w:rPr>
+            </w:pPr>
+            <w:r>
+              <w:rPr>
+                <w:b/>
+                <w:bCs/>
+              </w:rPr>
+              <w:t>Mean</w:t>
+            </w:r>
+          </w:p>
+        </w:tc>
+        <w:tc>
+          <w:tcPr>
+            <w:tcW w:w="862" w:type="dxa"/>
+            <w:vAlign w:val="center"/>
+          </w:tcPr>
+          <w:p>
+            <w:pPr>
+              <w:jc w:val="center"/>
+              <w:rPr>
+                <w:b/>
+                <w:bCs/>
+              </w:rPr>
+            </w:pPr>
+            <w:r>
+              <w:rPr>
+                <w:b/>
+                <w:bCs/>
+              </w:rPr>
+              <w:t>Std</w:t>
+            </w:r>
+          </w:p>
+        </w:tc>
+      </w:tr>
+      <w:tr>
+        <w:trPr>
+          <w:trHeight w:val="175"/>
+        </w:trPr>
+        <w:tc>
+          <w:tcPr>
+            <w:tcW w:w="1722" w:type="dxa"/>
+            <w:vAlign w:val="center"/>
+          </w:tcPr>
+          <w:p>
+            <w:pPr>
+              <w:jc w:val="center"/>
+            </w:pPr>
+          </w:p>
+        </w:tc>
+        <w:tc>
+          <w:tcPr>
+            <w:tcW w:w="1723" w:type="dxa"/>
+            <w:vAlign w:val="center"/>
+          </w:tcPr>
+          <w:p>
+            <w:pPr>
+              <w:jc w:val="center"/>
+            </w:pPr>
+          </w:p>
+        </w:tc>
+        <w:tc>
+          <w:tcPr>
+            <w:tcW w:w="862" w:type="dxa"/>
+            <w:vAlign w:val="center"/>
+          </w:tcPr>
+          <w:p>
+            <w:pPr>
+              <w:jc w:val="center"/>
+            </w:pPr>
+          </w:p>
+        </w:tc>
+        <w:tc>
+          <w:tcPr>
+            <w:tcW w:w="861" w:type="dxa"/>
+            <w:vAlign w:val="center"/>
+          </w:tcPr>
+          <w:p>
+            <w:pPr>
+              <w:jc w:val="center"/>
+            </w:pPr>
+          </w:p>
+        </w:tc>
+        <w:tc>
+          <w:tcPr>
+            <w:tcW w:w="861" w:type="dxa"/>
+            <w:vAlign w:val="center"/>
+          </w:tcPr>
+          <w:p>
+            <w:pPr>
+              <w:jc w:val="center"/>
+            </w:pPr>
+          </w:p>
+        </w:tc>
+        <w:tc>
+          <w:tcPr>
+            <w:tcW w:w="862" w:type="dxa"/>
+            <w:vAlign w:val="center"/>
+          </w:tcPr>
+          <w:p>
+            <w:pPr>
+              <w:jc w:val="center"/>
+            </w:pPr>
+          </w:p>
+        </w:tc>
+        <w:tc>
+          <w:tcPr>
+            <w:tcW w:w="861" w:type="dxa"/>
+            <w:vAlign w:val="center"/>
+          </w:tcPr>
+          <w:p>
+            <w:pPr>
+              <w:jc w:val="center"/>
+            </w:pPr>
+          </w:p>
+        </w:tc>
+        <w:tc>
+          <w:tcPr>
+            <w:tcW w:w="862" w:type="dxa"/>
+            <w:vAlign w:val="center"/>
+          </w:tcPr>
+          <w:p>
+            <w:pPr>
+              <w:jc w:val="center"/>
+            </w:pPr>
+          </w:p>
+        </w:tc>
+        <w:tc>
+          <w:tcPr>
+            <w:tcW w:w="861" w:type="dxa"/>
+            <w:vAlign w:val="center"/>
+          </w:tcPr>
+          <w:p>
+            <w:pPr>
+              <w:jc w:val="center"/>
+            </w:pPr>
+          </w:p>
+        </w:tc>
+        <w:tc>
+          <w:tcPr>
+            <w:tcW w:w="862" w:type="dxa"/>
+            <w:vAlign w:val="center"/>
+          </w:tcPr>
+          <w:p>
+            <w:pPr>
+              <w:jc w:val="center"/>
+            </w:pPr>
+          </w:p>
+        </w:tc>
+      </w:tr>
+      <w:tr>
+        <w:trPr>
+          <w:trHeight w:val="175"/>
+        </w:trPr>
+        <w:tc>
+          <w:tcPr>
+            <w:tcW w:w="1722" w:type="dxa"/>
+            <w:vAlign w:val="center"/>
+          </w:tcPr>
+          <w:p>
+            <w:pPr>
+              <w:jc w:val="center"/>
+            </w:pPr>
+          </w:p>
+        </w:tc>
+        <w:tc>
+          <w:tcPr>
+            <w:tcW w:w="1723" w:type="dxa"/>
+            <w:vAlign w:val="center"/>
+          </w:tcPr>
+          <w:p>
+            <w:pPr>
+              <w:jc w:val="center"/>
+            </w:pPr>
+          </w:p>
+        </w:tc>
+        <w:tc>
+          <w:tcPr>
+            <w:tcW w:w="862" w:type="dxa"/>
+            <w:vAlign w:val="center"/>
+          </w:tcPr>
+          <w:p>
+            <w:pPr>
+              <w:jc w:val="center"/>
+            </w:pPr>
+          </w:p>
+        </w:tc>
+        <w:tc>
+          <w:tcPr>
+            <w:tcW w:w="861" w:type="dxa"/>
+            <w:vAlign w:val="center"/>
+          </w:tcPr>
+          <w:p>
+            <w:pPr>
+              <w:jc w:val="center"/>
+            </w:pPr>
+          </w:p>
+        </w:tc>
+        <w:tc>
+          <w:tcPr>
+            <w:tcW w:w="861" w:type="dxa"/>
+            <w:vAlign w:val="center"/>
+          </w:tcPr>
+          <w:p>
+            <w:pPr>
+              <w:jc w:val="center"/>
+            </w:pPr>
+          </w:p>
+        </w:tc>
+        <w:tc>
+          <w:tcPr>
+            <w:tcW w:w="862" w:type="dxa"/>
+            <w:vAlign w:val="center"/>
+          </w:tcPr>
+          <w:p>
+            <w:pPr>
+              <w:jc w:val="center"/>
+            </w:pPr>
+          </w:p>
+        </w:tc>
+        <w:tc>
+          <w:tcPr>
+            <w:tcW w:w="861" w:type="dxa"/>
+            <w:vAlign w:val="center"/>
+          </w:tcPr>
+          <w:p>
+            <w:pPr>
+              <w:jc w:val="center"/>
+            </w:pPr>
+          </w:p>
+        </w:tc>
+        <w:tc>
+          <w:tcPr>
+            <w:tcW w:w="862" w:type="dxa"/>
+            <w:vAlign w:val="center"/>
+          </w:tcPr>
+          <w:p>
+            <w:pPr>
+              <w:jc w:val="center"/>
+            </w:pPr>
+          </w:p>
+        </w:tc>
+        <w:tc>
+          <w:tcPr>
+            <w:tcW w:w="861" w:type="dxa"/>
+            <w:vAlign w:val="center"/>
+          </w:tcPr>
+          <w:p>
+            <w:pPr>
+              <w:jc w:val="center"/>
+            </w:pPr>
+          </w:p>
+        </w:tc>
+        <w:tc>
+          <w:tcPr>
+            <w:tcW w:w="862" w:type="dxa"/>
+            <w:vAlign w:val="center"/>
+          </w:tcPr>
+          <w:p>
+            <w:pPr>
+              <w:jc w:val="center"/>
+            </w:pPr>
+          </w:p>
+        </w:tc>
+      </w:tr>
+      <w:tr>
+        <w:trPr>
+          <w:trHeight w:val="175"/>
+        </w:trPr>
+        <w:tc>
+          <w:tcPr>
+            <w:tcW w:w="1722" w:type="dxa"/>
+            <w:vAlign w:val="center"/>
+          </w:tcPr>
+          <w:p>
+            <w:pPr>
+              <w:jc w:val="center"/>
+            </w:pPr>
+          </w:p>
+        </w:tc>
+        <w:tc>
+          <w:tcPr>
+            <w:tcW w:w="1723" w:type="dxa"/>
+            <w:vAlign w:val="center"/>
+          </w:tcPr>
+          <w:p>
+            <w:pPr>
+              <w:jc w:val="center"/>
+            </w:pPr>
+          </w:p>
+        </w:tc>
+        <w:tc>
+          <w:tcPr>
+            <w:tcW w:w="862" w:type="dxa"/>
+            <w:vAlign w:val="center"/>
+          </w:tcPr>
+          <w:p>
+            <w:pPr>
+              <w:jc w:val="center"/>
+            </w:pPr>
+          </w:p>
+        </w:tc>
+        <w:tc>
+          <w:tcPr>
+            <w:tcW w:w="861" w:type="dxa"/>
+            <w:vAlign w:val="center"/>
+          </w:tcPr>
+          <w:p>
+            <w:pPr>
+              <w:jc w:val="center"/>
+            </w:pPr>
+          </w:p>
+        </w:tc>
+        <w:tc>
+          <w:tcPr>
+            <w:tcW w:w="861" w:type="dxa"/>
+            <w:vAlign w:val="center"/>
+          </w:tcPr>
+          <w:p>
+            <w:pPr>
+              <w:jc w:val="center"/>
+            </w:pPr>
+          </w:p>
+        </w:tc>
+        <w:tc>
+          <w:tcPr>
+            <w:tcW w:w="862" w:type="dxa"/>
+            <w:vAlign w:val="center"/>
+          </w:tcPr>
+          <w:p>
+            <w:pPr>
+              <w:jc w:val="center"/>
+            </w:pPr>
+          </w:p>
+        </w:tc>
+        <w:tc>
+          <w:tcPr>
+            <w:tcW w:w="861" w:type="dxa"/>
+            <w:vAlign w:val="center"/>
+          </w:tcPr>
+          <w:p>
+            <w:pPr>
+              <w:jc w:val="center"/>
+            </w:pPr>
+          </w:p>
+        </w:tc>
+        <w:tc>
+          <w:tcPr>
+            <w:tcW w:w="862" w:type="dxa"/>
+            <w:vAlign w:val="center"/>
+          </w:tcPr>
+          <w:p>
+            <w:pPr>
+              <w:jc w:val="center"/>
+            </w:pPr>
+          </w:p>
+        </w:tc>
+        <w:tc>
+          <w:tcPr>
+            <w:tcW w:w="861" w:type="dxa"/>
+            <w:vAlign w:val="center"/>
+          </w:tcPr>
+          <w:p>
+            <w:pPr>
+              <w:jc w:val="center"/>
+            </w:pPr>
+          </w:p>
+        </w:tc>
+        <w:tc>
+          <w:tcPr>
+            <w:tcW w:w="862" w:type="dxa"/>
+            <w:vAlign w:val="center"/>
+          </w:tcPr>
+          <w:p>
+            <w:pPr>
+              <w:jc w:val="center"/>
+            </w:pPr>
+          </w:p>
+        </w:tc>
+      </w:tr>
+      <w:tr>
+        <w:trPr>
+          <w:trHeight w:val="175"/>
+        </w:trPr>
+        <w:tc>
+          <w:tcPr>
+            <w:tcW w:w="1722" w:type="dxa"/>
+            <w:vAlign w:val="center"/>
+          </w:tcPr>
+          <w:p>
+            <w:pPr>
+              <w:jc w:val="center"/>
+            </w:pPr>
+          </w:p>
+        </w:tc>
+        <w:tc>
+          <w:tcPr>
+            <w:tcW w:w="1723" w:type="dxa"/>
+            <w:vAlign w:val="center"/>
+          </w:tcPr>
+          <w:p>
+            <w:pPr>
+              <w:jc w:val="center"/>
+            </w:pPr>
+          </w:p>
+        </w:tc>
+        <w:tc>
+          <w:tcPr>
+            <w:tcW w:w="862" w:type="dxa"/>
+            <w:vAlign w:val="center"/>
+          </w:tcPr>
+          <w:p>
+            <w:pPr>
+              <w:jc w:val="center"/>
+            </w:pPr>
+          </w:p>
+        </w:tc>
+        <w:tc>
+          <w:tcPr>
+            <w:tcW w:w="861" w:type="dxa"/>
+            <w:vAlign w:val="center"/>
+          </w:tcPr>
+          <w:p>
+            <w:pPr>
+              <w:jc w:val="center"/>
+            </w:pPr>
+          </w:p>
+        </w:tc>
+        <w:tc>
+          <w:tcPr>
+            <w:tcW w:w="861" w:type="dxa"/>
+            <w:vAlign w:val="center"/>
+          </w:tcPr>
+          <w:p>
+            <w:pPr>
+              <w:jc w:val="center"/>
+            </w:pPr>
+          </w:p>
+        </w:tc>
+        <w:tc>
+          <w:tcPr>
+            <w:tcW w:w="862" w:type="dxa"/>
+            <w:vAlign w:val="center"/>
+          </w:tcPr>
+          <w:p>
+            <w:pPr>
+              <w:jc w:val="center"/>
+            </w:pPr>
+          </w:p>
+        </w:tc>
+        <w:tc>
+          <w:tcPr>
+            <w:tcW w:w="861" w:type="dxa"/>
+            <w:vAlign w:val="center"/>
+          </w:tcPr>
+          <w:p>
+            <w:pPr>
+              <w:jc w:val="center"/>
+            </w:pPr>
+          </w:p>
+        </w:tc>
+        <w:tc>
+          <w:tcPr>
+            <w:tcW w:w="862" w:type="dxa"/>
+            <w:vAlign w:val="center"/>
+          </w:tcPr>
+          <w:p>
+            <w:pPr>
+              <w:jc w:val="center"/>
+            </w:pPr>
+          </w:p>
+        </w:tc>
+        <w:tc>
+          <w:tcPr>
+            <w:tcW w:w="861" w:type="dxa"/>
+            <w:vAlign w:val="center"/>
+          </w:tcPr>
+          <w:p>
+            <w:pPr>
+              <w:jc w:val="center"/>
+            </w:pPr>
+          </w:p>
+        </w:tc>
+        <w:tc>
+          <w:tcPr>
+            <w:tcW w:w="862" w:type="dxa"/>
+            <w:vAlign w:val="center"/>
+          </w:tcPr>
+          <w:p>
+            <w:pPr>
+              <w:jc w:val="center"/>
+            </w:pPr>
+          </w:p>
+        </w:tc>
+      </w:tr>
+    </w:tbl>
     <w:p>
       <w:pPr>
         <w:rPr>
@@ -861,8 +1946,6 @@
           <w:rtl/>
         </w:rPr>
       </w:pPr>
-      <w:bookmarkStart w:id="0" w:name="_GoBack"/>
-      <w:bookmarkEnd w:id="0"/>
     </w:p>
     <w:sectPr>
       <w:pgSz w:w="12240" w:h="15840"/>
@@ -875,7 +1958,7 @@
 </file>
 
 <file path=word/styles.xml><?xml version="1.0" encoding="utf-8"?>
-<w:styles xmlns:mc="http://schemas.openxmlformats.org/markup-compatibility/2006" xmlns:r="http://schemas.openxmlformats.org/officeDocument/2006/relationships" xmlns:w="http://schemas.openxmlformats.org/wordprocessingml/2006/main" xmlns:w14="http://schemas.microsoft.com/office/word/2010/wordml" xmlns:w15="http://schemas.microsoft.com/office/word/2012/wordml" mc:Ignorable="w14 w15">
+<w:styles xmlns:mc="http://schemas.openxmlformats.org/markup-compatibility/2006" xmlns:r="http://schemas.openxmlformats.org/officeDocument/2006/relationships" xmlns:w="http://schemas.openxmlformats.org/wordprocessingml/2006/main" xmlns:w14="http://schemas.microsoft.com/office/word/2010/wordml" xmlns:w15="http://schemas.microsoft.com/office/word/2012/wordml" xmlns:w16cex="http://schemas.microsoft.com/office/word/2018/wordml/cex" xmlns:w16cid="http://schemas.microsoft.com/office/word/2016/wordml/cid" xmlns:w16="http://schemas.microsoft.com/office/word/2018/wordml" xmlns:w16sdtdh="http://schemas.microsoft.com/office/word/2020/wordml/sdtdatahash" xmlns:w16se="http://schemas.microsoft.com/office/word/2015/wordml/symex" mc:Ignorable="w14 w15 w16se w16cid w16 w16cex w16sdtdh">
   <w:docDefaults>
     <w:rPrDefault>
       <w:rPr>
@@ -891,7 +1974,7 @@
       </w:pPr>
     </w:pPrDefault>
   </w:docDefaults>
-  <w:latentStyles w:defLockedState="0" w:defUIPriority="99" w:defSemiHidden="0" w:defUnhideWhenUsed="0" w:defQFormat="0" w:count="371">
+  <w:latentStyles w:defLockedState="0" w:defUIPriority="99" w:defSemiHidden="0" w:defUnhideWhenUsed="0" w:defQFormat="0" w:count="376">
     <w:lsdException w:name="Normal" w:uiPriority="0" w:qFormat="1"/>
     <w:lsdException w:name="heading 1" w:uiPriority="9" w:qFormat="1"/>
     <w:lsdException w:name="heading 2" w:semiHidden="1" w:uiPriority="9" w:unhideWhenUsed="1" w:qFormat="1"/>
@@ -997,7 +2080,6 @@
     <w:lsdException w:name="HTML Sample" w:semiHidden="1" w:unhideWhenUsed="1"/>
     <w:lsdException w:name="HTML Typewriter" w:semiHidden="1" w:unhideWhenUsed="1"/>
     <w:lsdException w:name="HTML Variable" w:semiHidden="1" w:unhideWhenUsed="1"/>
-    <w:lsdException w:name="Normal Table" w:semiHidden="1" w:unhideWhenUsed="1"/>
     <w:lsdException w:name="annotation subject" w:semiHidden="1" w:unhideWhenUsed="1"/>
     <w:lsdException w:name="No List" w:semiHidden="1" w:unhideWhenUsed="1"/>
     <w:lsdException w:name="Outline List 1" w:semiHidden="1" w:unhideWhenUsed="1"/>
@@ -1040,11 +2122,8 @@
     <w:lsdException w:name="Table Contemporary" w:semiHidden="1" w:unhideWhenUsed="1"/>
     <w:lsdException w:name="Table Elegant" w:semiHidden="1" w:unhideWhenUsed="1"/>
     <w:lsdException w:name="Table Professional" w:semiHidden="1" w:unhideWhenUsed="1"/>
-    <w:lsdException w:name="Table Subtle 1" w:semiHidden="1" w:unhideWhenUsed="1"/>
     <w:lsdException w:name="Table Subtle 2" w:semiHidden="1" w:unhideWhenUsed="1"/>
     <w:lsdException w:name="Table Web 1" w:semiHidden="1" w:unhideWhenUsed="1"/>
-    <w:lsdException w:name="Table Web 2" w:semiHidden="1" w:unhideWhenUsed="1"/>
-    <w:lsdException w:name="Table Web 3" w:semiHidden="1" w:unhideWhenUsed="1"/>
     <w:lsdException w:name="Balloon Text" w:semiHidden="1" w:unhideWhenUsed="1"/>
     <w:lsdException w:name="Table Grid" w:uiPriority="39"/>
     <w:lsdException w:name="Table Theme" w:semiHidden="1" w:unhideWhenUsed="1"/>
@@ -1263,6 +2342,11 @@
     <w:lsdException w:name="List Table 5 Dark Accent 6" w:uiPriority="50"/>
     <w:lsdException w:name="List Table 6 Colorful Accent 6" w:uiPriority="51"/>
     <w:lsdException w:name="List Table 7 Colorful Accent 6" w:uiPriority="52"/>
+    <w:lsdException w:name="Mention" w:semiHidden="1" w:unhideWhenUsed="1"/>
+    <w:lsdException w:name="Smart Hyperlink" w:semiHidden="1" w:unhideWhenUsed="1"/>
+    <w:lsdException w:name="Hashtag" w:semiHidden="1" w:unhideWhenUsed="1"/>
+    <w:lsdException w:name="Unresolved Mention" w:semiHidden="1" w:unhideWhenUsed="1"/>
+    <w:lsdException w:name="Smart Link" w:semiHidden="1" w:unhideWhenUsed="1"/>
   </w:latentStyles>
   <w:style w:type="paragraph" w:default="1" w:styleId="Normal">
     <w:name w:val="Normal"/>
@@ -1304,7 +2388,6 @@
       <w:spacing w:after="0" w:line="240" w:lineRule="auto"/>
     </w:pPr>
     <w:tblPr>
-      <w:tblInd w:w="0" w:type="dxa"/>
       <w:tblBorders>
         <w:top w:val="single" w:sz="4" w:space="0" w:color="auto"/>
         <w:left w:val="single" w:sz="4" w:space="0" w:color="auto"/>
@@ -1313,12 +2396,6 @@
         <w:insideH w:val="single" w:sz="4" w:space="0" w:color="auto"/>
         <w:insideV w:val="single" w:sz="4" w:space="0" w:color="auto"/>
       </w:tblBorders>
-      <w:tblCellMar>
-        <w:top w:w="0" w:type="dxa"/>
-        <w:left w:w="108" w:type="dxa"/>
-        <w:bottom w:w="0" w:type="dxa"/>
-        <w:right w:w="108" w:type="dxa"/>
-      </w:tblCellMar>
     </w:tblPr>
   </w:style>
   <w:style w:type="character" w:styleId="PlaceholderText">

</xml_diff>